<commit_message>
pie de pagina - informe via
</commit_message>
<xml_diff>
--- a/templates/informe_via.docx
+++ b/templates/informe_via.docx
@@ -987,6 +987,58 @@
         <w:spacing w:lineRule="auto" w:line="240" w:before="0" w:after="0"/>
         <w:jc w:val="center"/>
         <w:rPr>
+          <w:rFonts w:ascii="arial" w:hAnsi="arial"/>
+          <w:b/>
+          <w:b/>
+          <w:bCs/>
+          <w:i/>
+          <w:i/>
+          <w:iCs/>
+          <w:caps w:val="false"/>
+          <w:smallCaps w:val="false"/>
+          <w:spacing w:val="0"/>
+          <w:u w:val="none"/>
+        </w:rPr>
+      </w:pPr>
+      <w:r>
+        <w:rPr>
+          <w:rFonts w:cs="Arial" w:ascii="arial" w:hAnsi="arial"/>
+          <w:b/>
+          <w:bCs/>
+          <w:i/>
+          <w:iCs/>
+          <w:caps w:val="false"/>
+          <w:smallCaps w:val="false"/>
+          <w:spacing w:val="0"/>
+          <w:sz w:val="22"/>
+          <w:szCs w:val="22"/>
+          <w:u w:val="none"/>
+        </w:rPr>
+        <w:t>“</w:t>
+      </w:r>
+      <w:r>
+        <w:rPr>
+          <w:rFonts w:cs="Arial" w:ascii="arial" w:hAnsi="arial"/>
+          <w:b/>
+          <w:bCs/>
+          <w:i/>
+          <w:iCs/>
+          <w:caps w:val="false"/>
+          <w:smallCaps w:val="false"/>
+          <w:spacing w:val="0"/>
+          <w:sz w:val="24"/>
+          <w:szCs w:val="22"/>
+          <w:u w:val="none"/>
+        </w:rPr>
+        <w:t>200 AÑOS DE HISTORIA, VOCACIÓN Y SERVICIO A LA PATRIA”</w:t>
+      </w:r>
+    </w:p>
+    <w:p>
+      <w:pPr>
+        <w:pStyle w:val="BodyText3"/>
+        <w:spacing w:lineRule="auto" w:line="240" w:before="0" w:after="0"/>
+        <w:jc w:val="center"/>
+        <w:rPr>
           <w:rFonts w:cs="Arial"/>
           <w:b/>
           <w:b/>
@@ -1008,31 +1060,6 @@
           <w:sz w:val="22"/>
           <w:szCs w:val="22"/>
         </w:rPr>
-        <w:t>“</w:t>
-      </w:r>
-      <w:r>
-        <w:rPr>
-          <w:rFonts w:cs="Arial"/>
-          <w:b/>
-          <w:bCs/>
-          <w:i/>
-          <w:iCs/>
-          <w:sz w:val="22"/>
-          <w:szCs w:val="22"/>
-        </w:rPr>
-        <w:t>INTEGRIDAD, HONESTIDAD Y TRANSPARENCIA AL SERVICIO DE LA SOCIEDAD</w:t>
-      </w:r>
-      <w:r>
-        <w:rPr>
-          <w:rFonts w:cs="Arial"/>
-          <w:b/>
-          <w:bCs/>
-          <w:i/>
-          <w:iCs/>
-          <w:sz w:val="22"/>
-          <w:szCs w:val="22"/>
-        </w:rPr>
-        <w:t>”</w:t>
       </w:r>
     </w:p>
     <w:p>
@@ -1187,83 +1214,33 @@
         <w:jc w:val="center"/>
         <w:rPr>
           <w:rFonts w:cs="Arial"/>
-          <w:b/>
-          <w:b/>
-          <w:bCs/>
+          <w:sz w:val="14"/>
+          <w:szCs w:val="14"/>
+          <w:u w:val="single"/>
+        </w:rPr>
+      </w:pPr>
+      <w:r>
+        <w:rPr>
+          <w:rFonts w:cs="Arial"/>
+          <w:sz w:val="14"/>
+          <w:szCs w:val="14"/>
+          <w:u w:val="single"/>
+        </w:rPr>
+      </w:r>
+    </w:p>
+    <w:p>
+      <w:pPr>
+        <w:pStyle w:val="BodyText3"/>
+        <w:spacing w:lineRule="auto" w:line="240" w:before="0" w:after="0"/>
+        <w:jc w:val="center"/>
+        <w:rPr>
           <w:i/>
           <w:i/>
           <w:iCs/>
-          <w:sz w:val="22"/>
-          <w:szCs w:val="22"/>
-        </w:rPr>
-      </w:pPr>
-      <w:r>
-        <w:rPr>
-          <w:rFonts w:cs="Arial"/>
-          <w:b/>
-          <w:bCs/>
-          <w:i/>
-          <w:iCs/>
-          <w:sz w:val="22"/>
-          <w:szCs w:val="22"/>
-        </w:rPr>
-      </w:r>
-    </w:p>
-    <w:p>
-      <w:pPr>
-        <w:pStyle w:val="BodyText3"/>
-        <w:spacing w:lineRule="auto" w:line="240" w:before="0" w:after="0"/>
-        <w:jc w:val="center"/>
-        <w:rPr>
-          <w:rFonts w:cs="Arial"/>
-          <w:sz w:val="14"/>
-          <w:szCs w:val="14"/>
-          <w:u w:val="single"/>
-        </w:rPr>
-      </w:pPr>
-      <w:r>
-        <w:rPr>
-          <w:rFonts w:cs="Arial"/>
-          <w:sz w:val="14"/>
-          <w:szCs w:val="14"/>
-          <w:u w:val="single"/>
-        </w:rPr>
-      </w:r>
-    </w:p>
-    <w:p>
-      <w:pPr>
-        <w:pStyle w:val="BodyText3"/>
-        <w:spacing w:lineRule="auto" w:line="240" w:before="0" w:after="0"/>
-        <w:jc w:val="center"/>
-        <w:rPr>
-          <w:i/>
-          <w:i/>
-          <w:iCs/>
-        </w:rPr>
-      </w:pPr>
-      <w:r>
-        <w:rPr>
-          <w:rFonts w:cs="Arial"/>
-          <w:b/>
-          <w:bCs/>
-          <w:i/>
-          <w:iCs/>
-          <w:sz w:val="22"/>
-          <w:szCs w:val="22"/>
-        </w:rPr>
-        <w:t>“</w:t>
-      </w:r>
-      <w:r>
-        <w:rPr>
-          <w:rFonts w:cs="Arial"/>
-          <w:b/>
-          <w:bCs/>
-          <w:i/>
-          <w:iCs/>
-          <w:sz w:val="22"/>
-          <w:szCs w:val="22"/>
-        </w:rPr>
-        <w:t>2025 BICENTENARIO DE BOLIVIA”</w:t>
+        </w:rPr>
+      </w:pPr>
+      <w:r>
+        <w:rPr/>
       </w:r>
     </w:p>
     <w:p>
@@ -1447,7 +1424,7 @@
                   <wp:posOffset>-68580</wp:posOffset>
                 </wp:positionH>
                 <wp:positionV relativeFrom="paragraph">
-                  <wp:posOffset>3054985</wp:posOffset>
+                  <wp:posOffset>2892425</wp:posOffset>
                 </wp:positionV>
                 <wp:extent cx="6041390" cy="20320"/>
                 <wp:effectExtent l="635" t="8255" r="0" b="8890"/>
@@ -1602,7 +1579,7 @@
         <w:sz w:val="16"/>
       </w:rPr>
       <w:drawing>
-        <wp:anchor behindDoc="0" distT="0" distB="0" distL="0" distR="0" simplePos="0" locked="0" layoutInCell="0" allowOverlap="1" relativeHeight="2">
+        <wp:anchor behindDoc="1" distT="0" distB="0" distL="0" distR="0" simplePos="0" locked="0" layoutInCell="0" allowOverlap="1" relativeHeight="2">
           <wp:simplePos x="0" y="0"/>
           <wp:positionH relativeFrom="column">
             <wp:posOffset>14605</wp:posOffset>
@@ -1647,7 +1624,7 @@
         </wp:anchor>
       </w:drawing>
       <w:drawing>
-        <wp:anchor behindDoc="0" distT="0" distB="0" distL="0" distR="0" simplePos="0" locked="0" layoutInCell="0" allowOverlap="1" relativeHeight="3">
+        <wp:anchor behindDoc="1" distT="0" distB="0" distL="0" distR="0" simplePos="0" locked="0" layoutInCell="0" allowOverlap="1" relativeHeight="3">
           <wp:simplePos x="0" y="0"/>
           <wp:positionH relativeFrom="column">
             <wp:posOffset>4154170</wp:posOffset>

</xml_diff>